<commit_message>
remove chrome audio warning, update pdf, prep for chrome NOT SECURE message in url fix, migrate to https for github pages soon
</commit_message>
<xml_diff>
--- a/SamMcGrailResume2018.docx
+++ b/SamMcGrailResume2018.docx
@@ -1010,7 +1010,7 @@
           <w:sz w:val="20"/>
           <w:szCs w:val="20"/>
         </w:rPr>
-        <w:t>June</w:t>
+        <w:t>Sept</w:t>
       </w:r>
       <w:r>
         <w:rPr>
@@ -1021,6 +1021,8 @@
         </w:rPr>
         <w:t xml:space="preserve"> 2018</w:t>
       </w:r>
+      <w:bookmarkStart w:id="0" w:name="_GoBack"/>
+      <w:bookmarkEnd w:id="0"/>
     </w:p>
     <w:p>
       <w:pPr>
@@ -1734,8 +1736,8 @@
           <w:szCs w:val="20"/>
         </w:rPr>
       </w:pPr>
-      <w:bookmarkStart w:id="0" w:name="h.gjdgxs" w:colFirst="0" w:colLast="0"/>
-      <w:bookmarkEnd w:id="0"/>
+      <w:bookmarkStart w:id="1" w:name="h.gjdgxs" w:colFirst="0" w:colLast="0"/>
+      <w:bookmarkEnd w:id="1"/>
       <w:r>
         <w:rPr>
           <w:rFonts w:ascii="Georgia" w:eastAsia="Georgia" w:hAnsi="Georgia" w:cs="Georgia"/>
@@ -2791,8 +2793,6 @@
         </w:rPr>
         <w:t xml:space="preserve">          </w:t>
       </w:r>
-      <w:bookmarkStart w:id="1" w:name="_GoBack"/>
-      <w:bookmarkEnd w:id="1"/>
       <w:r>
         <w:rPr>
           <w:rFonts w:ascii="Georgia" w:eastAsia="Georgia" w:hAnsi="Georgia" w:cs="Georgia"/>

</xml_diff>